<commit_message>
updated paper and add data flow
</commit_message>
<xml_diff>
--- a/paper.docx
+++ b/paper.docx
@@ -501,6 +501,49 @@
           <w:shd w:val="clear" w:color="auto" w:fill="FFFFFF"/>
         </w:rPr>
       </w:pPr>
+    </w:p>
+    <w:p>
+      <w:pPr>
+        <w:rPr>
+          <w:rFonts w:ascii="Helvetica Neue" w:eastAsia="Times New Roman" w:hAnsi="Helvetica Neue" w:cs="Times New Roman"/>
+          <w:color w:val="2D3B45"/>
+          <w:shd w:val="clear" w:color="auto" w:fill="FFFFFF"/>
+        </w:rPr>
+      </w:pPr>
+      <w:r>
+        <w:rPr>
+          <w:rFonts w:ascii="Helvetica Neue" w:eastAsia="Times New Roman" w:hAnsi="Helvetica Neue" w:cs="Times New Roman"/>
+          <w:color w:val="2D3B45"/>
+          <w:shd w:val="clear" w:color="auto" w:fill="FFFFFF"/>
+        </w:rPr>
+        <w:t>Keywords:</w:t>
+      </w:r>
+    </w:p>
+    <w:p>
+      <w:pPr>
+        <w:rPr>
+          <w:rFonts w:ascii="Helvetica Neue" w:eastAsia="Times New Roman" w:hAnsi="Helvetica Neue" w:cs="Times New Roman"/>
+          <w:color w:val="2D3B45"/>
+          <w:shd w:val="clear" w:color="auto" w:fill="FFFFFF"/>
+        </w:rPr>
+      </w:pPr>
+      <w:r>
+        <w:rPr>
+          <w:rFonts w:ascii="Helvetica Neue" w:eastAsia="Times New Roman" w:hAnsi="Helvetica Neue" w:cs="Times New Roman"/>
+          <w:color w:val="2D3B45"/>
+          <w:shd w:val="clear" w:color="auto" w:fill="FFFFFF"/>
+        </w:rPr>
+        <w:t>Distributed Systems, Software Testing, Apache Kafka</w:t>
+      </w:r>
+    </w:p>
+    <w:p>
+      <w:pPr>
+        <w:rPr>
+          <w:rFonts w:ascii="Helvetica Neue" w:eastAsia="Times New Roman" w:hAnsi="Helvetica Neue" w:cs="Times New Roman"/>
+          <w:color w:val="2D3B45"/>
+          <w:shd w:val="clear" w:color="auto" w:fill="FFFFFF"/>
+        </w:rPr>
+      </w:pPr>
       <w:r>
         <w:rPr>
           <w:rFonts w:ascii="Helvetica Neue" w:eastAsia="Times New Roman" w:hAnsi="Helvetica Neue" w:cs="Times New Roman"/>
@@ -537,10 +580,9 @@
         <w:rPr>
           <w:rFonts w:ascii="Helvetica Neue" w:eastAsia="Times New Roman" w:hAnsi="Helvetica Neue" w:cs="Times New Roman"/>
           <w:color w:val="2D3B45"/>
-          <w:highlight w:val="yellow"/>
-          <w:shd w:val="clear" w:color="auto" w:fill="FFFFFF"/>
-        </w:rPr>
-        <w:t>Distributed System Challenges -Howie</w:t>
+          <w:shd w:val="clear" w:color="auto" w:fill="FFFFFF"/>
+        </w:rPr>
+        <w:t>Distributed System Challenges</w:t>
       </w:r>
     </w:p>
     <w:p>
@@ -563,9 +605,26 @@
         <w:rPr>
           <w:rFonts w:ascii="Helvetica Neue" w:eastAsia="Times New Roman" w:hAnsi="Helvetica Neue" w:cs="Times New Roman"/>
           <w:color w:val="2D3B45"/>
-          <w:highlight w:val="yellow"/>
-          <w:shd w:val="clear" w:color="auto" w:fill="FFFFFF"/>
-        </w:rPr>
+          <w:shd w:val="clear" w:color="auto" w:fill="FFFFFF"/>
+        </w:rPr>
+        <w:tab/>
+      </w:r>
+    </w:p>
+    <w:p>
+      <w:pPr>
+        <w:rPr>
+          <w:rFonts w:ascii="Helvetica Neue" w:eastAsia="Times New Roman" w:hAnsi="Helvetica Neue" w:cs="Times New Roman"/>
+          <w:color w:val="2D3B45"/>
+          <w:shd w:val="clear" w:color="auto" w:fill="FFFFFF"/>
+        </w:rPr>
+      </w:pPr>
+      <w:r>
+        <w:rPr>
+          <w:rFonts w:ascii="Helvetica Neue" w:eastAsia="Times New Roman" w:hAnsi="Helvetica Neue" w:cs="Times New Roman"/>
+          <w:color w:val="2D3B45"/>
+          <w:shd w:val="clear" w:color="auto" w:fill="FFFFFF"/>
+        </w:rPr>
+        <w:tab/>
         <w:t>Problem we are solving?</w:t>
       </w:r>
     </w:p>
@@ -617,6 +676,24 @@
         <w:t>DuckTape</w:t>
       </w:r>
       <w:proofErr w:type="spellEnd"/>
+      <w:r>
+        <w:rPr>
+          <w:rFonts w:ascii="Helvetica Neue" w:eastAsia="Times New Roman" w:hAnsi="Helvetica Neue" w:cs="Times New Roman"/>
+          <w:color w:val="2D3B45"/>
+          <w:shd w:val="clear" w:color="auto" w:fill="FFFFFF"/>
+        </w:rPr>
+        <w:t xml:space="preserve"> written by Confluent</w:t>
+      </w:r>
+    </w:p>
+    <w:p>
+      <w:pPr>
+        <w:ind w:left="720"/>
+        <w:rPr>
+          <w:rFonts w:ascii="Helvetica Neue" w:eastAsia="Times New Roman" w:hAnsi="Helvetica Neue" w:cs="Times New Roman"/>
+          <w:color w:val="2D3B45"/>
+          <w:shd w:val="clear" w:color="auto" w:fill="FFFFFF"/>
+        </w:rPr>
+      </w:pPr>
     </w:p>
     <w:p>
       <w:pPr>
@@ -637,16 +714,26 @@
           <w:color w:val="2D3B45"/>
           <w:shd w:val="clear" w:color="auto" w:fill="FFFFFF"/>
         </w:rPr>
-        <w:t>Docker/Jenkins/</w:t>
-      </w:r>
-      <w:r>
-        <w:rPr>
-          <w:rFonts w:ascii="Helvetica Neue" w:eastAsia="Times New Roman" w:hAnsi="Helvetica Neue" w:cs="Times New Roman"/>
-          <w:color w:val="2D3B45"/>
-          <w:shd w:val="clear" w:color="auto" w:fill="FFFFFF"/>
-        </w:rPr>
-        <w:t>AKS</w:t>
-      </w:r>
+        <w:t xml:space="preserve">AWS </w:t>
+      </w:r>
+      <w:r>
+        <w:rPr>
+          <w:rFonts w:ascii="Helvetica Neue" w:eastAsia="Times New Roman" w:hAnsi="Helvetica Neue" w:cs="Times New Roman"/>
+          <w:color w:val="2D3B45"/>
+          <w:shd w:val="clear" w:color="auto" w:fill="FFFFFF"/>
+        </w:rPr>
+        <w:t>Virtual Machines</w:t>
+      </w:r>
+    </w:p>
+    <w:p>
+      <w:pPr>
+        <w:pStyle w:val="ListParagraph"/>
+        <w:rPr>
+          <w:rFonts w:ascii="Helvetica Neue" w:eastAsia="Times New Roman" w:hAnsi="Helvetica Neue" w:cs="Times New Roman"/>
+          <w:color w:val="2D3B45"/>
+          <w:shd w:val="clear" w:color="auto" w:fill="FFFFFF"/>
+        </w:rPr>
+      </w:pPr>
     </w:p>
     <w:p>
       <w:pPr>
@@ -667,23 +754,7 @@
           <w:color w:val="2D3B45"/>
           <w:shd w:val="clear" w:color="auto" w:fill="FFFFFF"/>
         </w:rPr>
-        <w:t xml:space="preserve">AWS </w:t>
-      </w:r>
-      <w:r>
-        <w:rPr>
-          <w:rFonts w:ascii="Helvetica Neue" w:eastAsia="Times New Roman" w:hAnsi="Helvetica Neue" w:cs="Times New Roman"/>
-          <w:color w:val="2D3B45"/>
-          <w:shd w:val="clear" w:color="auto" w:fill="FFFFFF"/>
-        </w:rPr>
-        <w:t>Virtual Machines</w:t>
-      </w:r>
-      <w:r>
-        <w:rPr>
-          <w:rFonts w:ascii="Helvetica Neue" w:eastAsia="Times New Roman" w:hAnsi="Helvetica Neue" w:cs="Times New Roman"/>
-          <w:color w:val="2D3B45"/>
-          <w:shd w:val="clear" w:color="auto" w:fill="FFFFFF"/>
-        </w:rPr>
-        <w:tab/>
+        <w:t>Docker/Jenkins/AKS</w:t>
       </w:r>
     </w:p>
     <w:p>
@@ -738,258 +809,283 @@
           <w:shd w:val="clear" w:color="auto" w:fill="FFFFFF"/>
         </w:rPr>
       </w:pPr>
-      <w:r>
-        <w:rPr>
-          <w:rFonts w:ascii="Helvetica Neue" w:eastAsia="Times New Roman" w:hAnsi="Helvetica Neue" w:cs="Times New Roman"/>
-          <w:color w:val="2D3B45"/>
-          <w:shd w:val="clear" w:color="auto" w:fill="FFFFFF"/>
-        </w:rPr>
-        <w:t>What is Apache Zookeeper?</w:t>
-      </w:r>
-    </w:p>
-    <w:p>
-      <w:pPr>
-        <w:ind w:firstLine="720"/>
-        <w:rPr>
-          <w:rFonts w:ascii="Helvetica Neue" w:eastAsia="Times New Roman" w:hAnsi="Helvetica Neue" w:cs="Times New Roman"/>
-          <w:color w:val="2D3B45"/>
-          <w:shd w:val="clear" w:color="auto" w:fill="FFFFFF"/>
-        </w:rPr>
-      </w:pPr>
-      <w:r>
-        <w:rPr>
-          <w:rFonts w:ascii="Helvetica Neue" w:eastAsia="Times New Roman" w:hAnsi="Helvetica Neue" w:cs="Times New Roman"/>
-          <w:color w:val="2D3B45"/>
-          <w:shd w:val="clear" w:color="auto" w:fill="FFFFFF"/>
-        </w:rPr>
-        <w:t>What is Amazon Web Services?</w:t>
-      </w:r>
-    </w:p>
-    <w:p>
-      <w:pPr>
-        <w:ind w:firstLine="720"/>
-        <w:rPr>
-          <w:rFonts w:ascii="Helvetica Neue" w:eastAsia="Times New Roman" w:hAnsi="Helvetica Neue" w:cs="Times New Roman"/>
-          <w:color w:val="2D3B45"/>
-        </w:rPr>
-      </w:pPr>
-      <w:r>
-        <w:rPr>
-          <w:rFonts w:ascii="Helvetica Neue" w:eastAsia="Times New Roman" w:hAnsi="Helvetica Neue" w:cs="Times New Roman"/>
-          <w:color w:val="2D3B45"/>
-        </w:rPr>
-        <w:t>What we built?</w:t>
-      </w:r>
-    </w:p>
-    <w:p>
-      <w:pPr>
-        <w:ind w:firstLine="720"/>
-        <w:rPr>
-          <w:rFonts w:ascii="Helvetica Neue" w:eastAsia="Times New Roman" w:hAnsi="Helvetica Neue" w:cs="Times New Roman"/>
-          <w:color w:val="2D3B45"/>
-          <w:shd w:val="clear" w:color="auto" w:fill="FFFFFF"/>
-        </w:rPr>
-      </w:pPr>
-      <w:r>
-        <w:rPr>
-          <w:rFonts w:ascii="Helvetica Neue" w:eastAsia="Times New Roman" w:hAnsi="Helvetica Neue" w:cs="Times New Roman"/>
-          <w:color w:val="2D3B45"/>
-        </w:rPr>
-        <w:br/>
-      </w:r>
-      <w:r>
-        <w:rPr>
-          <w:rFonts w:ascii="Helvetica Neue" w:eastAsia="Times New Roman" w:hAnsi="Helvetica Neue" w:cs="Times New Roman"/>
-          <w:color w:val="2D3B45"/>
-          <w:shd w:val="clear" w:color="auto" w:fill="FFFFFF"/>
-        </w:rPr>
-        <w:t>Illustration</w:t>
-      </w:r>
-    </w:p>
-    <w:p>
-      <w:pPr>
-        <w:ind w:firstLine="720"/>
-        <w:rPr>
-          <w:rFonts w:ascii="Helvetica Neue" w:eastAsia="Times New Roman" w:hAnsi="Helvetica Neue" w:cs="Times New Roman"/>
-          <w:color w:val="2D3B45"/>
-        </w:rPr>
-      </w:pPr>
-      <w:r>
-        <w:rPr>
-          <w:rFonts w:ascii="Helvetica Neue" w:eastAsia="Times New Roman" w:hAnsi="Helvetica Neue" w:cs="Times New Roman"/>
-          <w:color w:val="2D3B45"/>
-        </w:rPr>
-        <w:t>Test</w:t>
-      </w:r>
-      <w:r>
-        <w:rPr>
-          <w:rFonts w:ascii="Helvetica Neue" w:eastAsia="Times New Roman" w:hAnsi="Helvetica Neue" w:cs="Times New Roman"/>
-          <w:color w:val="2D3B45"/>
-        </w:rPr>
-        <w:t xml:space="preserve"> Flow of Kafka?</w:t>
-      </w:r>
-    </w:p>
-    <w:p>
-      <w:pPr>
-        <w:ind w:firstLine="720"/>
-        <w:rPr>
-          <w:rFonts w:ascii="Helvetica Neue" w:eastAsia="Times New Roman" w:hAnsi="Helvetica Neue" w:cs="Times New Roman"/>
-          <w:color w:val="2D3B45"/>
-          <w:shd w:val="clear" w:color="auto" w:fill="FFFFFF"/>
-        </w:rPr>
-      </w:pPr>
-      <w:r>
-        <w:rPr>
-          <w:rFonts w:ascii="Helvetica Neue" w:eastAsia="Times New Roman" w:hAnsi="Helvetica Neue" w:cs="Times New Roman"/>
-          <w:color w:val="2D3B45"/>
-        </w:rPr>
-        <w:br/>
-      </w:r>
-      <w:r>
-        <w:rPr>
-          <w:rFonts w:ascii="Helvetica Neue" w:eastAsia="Times New Roman" w:hAnsi="Helvetica Neue" w:cs="Times New Roman"/>
-          <w:color w:val="2D3B45"/>
-          <w:shd w:val="clear" w:color="auto" w:fill="FFFFFF"/>
-        </w:rPr>
-        <w:t>Evaluation</w:t>
-      </w:r>
-    </w:p>
-    <w:p>
-      <w:pPr>
-        <w:ind w:firstLine="720"/>
-        <w:rPr>
-          <w:rFonts w:ascii="Helvetica Neue" w:eastAsia="Times New Roman" w:hAnsi="Helvetica Neue" w:cs="Times New Roman"/>
-          <w:color w:val="2D3B45"/>
-        </w:rPr>
-      </w:pPr>
-      <w:r>
-        <w:rPr>
-          <w:rFonts w:ascii="Helvetica Neue" w:eastAsia="Times New Roman" w:hAnsi="Helvetica Neue" w:cs="Times New Roman"/>
-          <w:color w:val="2D3B45"/>
-        </w:rPr>
-        <w:t>How well did this work?</w:t>
-      </w:r>
-    </w:p>
-    <w:p>
-      <w:pPr>
-        <w:ind w:firstLine="720"/>
-        <w:rPr>
-          <w:rFonts w:ascii="Helvetica Neue" w:eastAsia="Times New Roman" w:hAnsi="Helvetica Neue" w:cs="Times New Roman"/>
-          <w:color w:val="2D3B45"/>
-        </w:rPr>
-      </w:pPr>
-      <w:r>
-        <w:rPr>
-          <w:rFonts w:ascii="Helvetica Neue" w:eastAsia="Times New Roman" w:hAnsi="Helvetica Neue" w:cs="Times New Roman"/>
-          <w:color w:val="2D3B45"/>
-        </w:rPr>
-        <w:t>Improvements?</w:t>
-      </w:r>
-    </w:p>
-    <w:p>
-      <w:pPr>
-        <w:ind w:firstLine="720"/>
-        <w:rPr>
-          <w:rFonts w:ascii="Helvetica Neue" w:eastAsia="Times New Roman" w:hAnsi="Helvetica Neue" w:cs="Times New Roman"/>
-          <w:color w:val="2D3B45"/>
-          <w:shd w:val="clear" w:color="auto" w:fill="FFFFFF"/>
-        </w:rPr>
-      </w:pPr>
-      <w:r>
-        <w:rPr>
-          <w:rFonts w:ascii="Helvetica Neue" w:eastAsia="Times New Roman" w:hAnsi="Helvetica Neue" w:cs="Times New Roman"/>
-          <w:color w:val="2D3B45"/>
-        </w:rPr>
-        <w:br/>
-      </w:r>
-      <w:r>
-        <w:rPr>
-          <w:rFonts w:ascii="Helvetica Neue" w:eastAsia="Times New Roman" w:hAnsi="Helvetica Neue" w:cs="Times New Roman"/>
-          <w:color w:val="2D3B45"/>
-          <w:shd w:val="clear" w:color="auto" w:fill="FFFFFF"/>
-        </w:rPr>
-        <w:t>Related work</w:t>
-      </w:r>
-    </w:p>
-    <w:p>
-      <w:pPr>
-        <w:ind w:firstLine="720"/>
-        <w:rPr>
-          <w:rFonts w:ascii="Helvetica Neue" w:eastAsia="Times New Roman" w:hAnsi="Helvetica Neue" w:cs="Times New Roman"/>
-          <w:color w:val="2D3B45"/>
-          <w:shd w:val="clear" w:color="auto" w:fill="FFFFFF"/>
-        </w:rPr>
-      </w:pPr>
-      <w:r>
-        <w:rPr>
-          <w:rFonts w:ascii="Helvetica Neue" w:eastAsia="Times New Roman" w:hAnsi="Helvetica Neue" w:cs="Times New Roman"/>
-          <w:color w:val="2D3B45"/>
-          <w:shd w:val="clear" w:color="auto" w:fill="FFFFFF"/>
-        </w:rPr>
-        <w:t>Confluent</w:t>
-      </w:r>
-    </w:p>
-    <w:p>
-      <w:pPr>
-        <w:ind w:firstLine="720"/>
-        <w:rPr>
-          <w:rFonts w:ascii="Helvetica Neue" w:eastAsia="Times New Roman" w:hAnsi="Helvetica Neue" w:cs="Times New Roman"/>
-          <w:color w:val="2D3B45"/>
-          <w:shd w:val="clear" w:color="auto" w:fill="FFFFFF"/>
-        </w:rPr>
-      </w:pPr>
-      <w:r>
-        <w:rPr>
-          <w:rFonts w:ascii="Helvetica Neue" w:eastAsia="Times New Roman" w:hAnsi="Helvetica Neue" w:cs="Times New Roman"/>
-          <w:color w:val="2D3B45"/>
-          <w:shd w:val="clear" w:color="auto" w:fill="FFFFFF"/>
-        </w:rPr>
-        <w:t>Research Papers?</w:t>
-      </w:r>
-    </w:p>
-    <w:p>
-      <w:pPr>
-        <w:ind w:firstLine="720"/>
-        <w:rPr>
-          <w:rFonts w:ascii="Helvetica Neue" w:eastAsia="Times New Roman" w:hAnsi="Helvetica Neue" w:cs="Times New Roman"/>
-          <w:color w:val="2D3B45"/>
-          <w:shd w:val="clear" w:color="auto" w:fill="FFFFFF"/>
-        </w:rPr>
-      </w:pPr>
-      <w:r>
-        <w:rPr>
-          <w:rFonts w:ascii="Helvetica Neue" w:eastAsia="Times New Roman" w:hAnsi="Helvetica Neue" w:cs="Times New Roman"/>
-          <w:color w:val="2D3B45"/>
-        </w:rPr>
-        <w:br/>
-      </w:r>
-      <w:r>
-        <w:rPr>
-          <w:rFonts w:ascii="Helvetica Neue" w:eastAsia="Times New Roman" w:hAnsi="Helvetica Neue" w:cs="Times New Roman"/>
-          <w:color w:val="2D3B45"/>
-          <w:shd w:val="clear" w:color="auto" w:fill="FFFFFF"/>
-        </w:rPr>
-        <w:t>Conclusion</w:t>
-      </w:r>
-    </w:p>
-    <w:p>
-      <w:pPr>
-        <w:rPr>
-          <w:rFonts w:ascii="Helvetica Neue" w:eastAsia="Times New Roman" w:hAnsi="Helvetica Neue" w:cs="Times New Roman"/>
-          <w:color w:val="2D3B45"/>
-          <w:shd w:val="clear" w:color="auto" w:fill="FFFFFF"/>
-        </w:rPr>
-      </w:pPr>
-      <w:r>
-        <w:rPr>
-          <w:rFonts w:ascii="Helvetica Neue" w:eastAsia="Times New Roman" w:hAnsi="Helvetica Neue" w:cs="Times New Roman"/>
-          <w:color w:val="2D3B45"/>
-          <w:shd w:val="clear" w:color="auto" w:fill="FFFFFF"/>
-        </w:rPr>
-        <w:tab/>
-      </w:r>
       <w:bookmarkStart w:id="0" w:name="_GoBack"/>
       <w:bookmarkEnd w:id="0"/>
+    </w:p>
+    <w:p>
+      <w:pPr>
+        <w:ind w:firstLine="720"/>
+        <w:rPr>
+          <w:rFonts w:ascii="Helvetica Neue" w:eastAsia="Times New Roman" w:hAnsi="Helvetica Neue" w:cs="Times New Roman"/>
+          <w:color w:val="2D3B45"/>
+          <w:shd w:val="clear" w:color="auto" w:fill="FFFFFF"/>
+        </w:rPr>
+      </w:pPr>
+      <w:r>
+        <w:rPr>
+          <w:rFonts w:ascii="Helvetica Neue" w:eastAsia="Times New Roman" w:hAnsi="Helvetica Neue" w:cs="Times New Roman"/>
+          <w:color w:val="2D3B45"/>
+          <w:shd w:val="clear" w:color="auto" w:fill="FFFFFF"/>
+        </w:rPr>
+        <w:t>What is Apache Zookeeper?</w:t>
+      </w:r>
+    </w:p>
+    <w:p>
+      <w:pPr>
+        <w:ind w:firstLine="720"/>
+        <w:rPr>
+          <w:rFonts w:ascii="Helvetica Neue" w:eastAsia="Times New Roman" w:hAnsi="Helvetica Neue" w:cs="Times New Roman"/>
+          <w:color w:val="2D3B45"/>
+          <w:shd w:val="clear" w:color="auto" w:fill="FFFFFF"/>
+        </w:rPr>
+      </w:pPr>
+      <w:r>
+        <w:rPr>
+          <w:rFonts w:ascii="Helvetica Neue" w:eastAsia="Times New Roman" w:hAnsi="Helvetica Neue" w:cs="Times New Roman"/>
+          <w:color w:val="2D3B45"/>
+          <w:shd w:val="clear" w:color="auto" w:fill="FFFFFF"/>
+        </w:rPr>
+        <w:t>What is Amazon Web Services?</w:t>
+      </w:r>
+    </w:p>
+    <w:p>
+      <w:pPr>
+        <w:ind w:firstLine="720"/>
+        <w:rPr>
+          <w:rFonts w:ascii="Helvetica Neue" w:eastAsia="Times New Roman" w:hAnsi="Helvetica Neue" w:cs="Times New Roman"/>
+          <w:color w:val="2D3B45"/>
+        </w:rPr>
+      </w:pPr>
+      <w:r>
+        <w:rPr>
+          <w:rFonts w:ascii="Helvetica Neue" w:eastAsia="Times New Roman" w:hAnsi="Helvetica Neue" w:cs="Times New Roman"/>
+          <w:color w:val="2D3B45"/>
+        </w:rPr>
+        <w:t>What we built?</w:t>
+      </w:r>
+    </w:p>
+    <w:p>
+      <w:pPr>
+        <w:ind w:firstLine="720"/>
+        <w:rPr>
+          <w:rFonts w:ascii="Helvetica Neue" w:eastAsia="Times New Roman" w:hAnsi="Helvetica Neue" w:cs="Times New Roman"/>
+          <w:color w:val="2D3B45"/>
+          <w:shd w:val="clear" w:color="auto" w:fill="FFFFFF"/>
+        </w:rPr>
+      </w:pPr>
+      <w:r>
+        <w:rPr>
+          <w:rFonts w:ascii="Helvetica Neue" w:eastAsia="Times New Roman" w:hAnsi="Helvetica Neue" w:cs="Times New Roman"/>
+          <w:color w:val="2D3B45"/>
+        </w:rPr>
+        <w:br/>
+      </w:r>
+      <w:r>
+        <w:rPr>
+          <w:rFonts w:ascii="Helvetica Neue" w:eastAsia="Times New Roman" w:hAnsi="Helvetica Neue" w:cs="Times New Roman"/>
+          <w:color w:val="2D3B45"/>
+          <w:shd w:val="clear" w:color="auto" w:fill="FFFFFF"/>
+        </w:rPr>
+        <w:t>Illustration</w:t>
+      </w:r>
+    </w:p>
+    <w:p>
+      <w:pPr>
+        <w:ind w:firstLine="720"/>
+        <w:rPr>
+          <w:rFonts w:ascii="Helvetica Neue" w:eastAsia="Times New Roman" w:hAnsi="Helvetica Neue" w:cs="Times New Roman"/>
+          <w:color w:val="2D3B45"/>
+        </w:rPr>
+      </w:pPr>
+      <w:r>
+        <w:rPr>
+          <w:rFonts w:ascii="Helvetica Neue" w:eastAsia="Times New Roman" w:hAnsi="Helvetica Neue" w:cs="Times New Roman"/>
+          <w:color w:val="2D3B45"/>
+        </w:rPr>
+        <w:t>Test</w:t>
+      </w:r>
+      <w:r>
+        <w:rPr>
+          <w:rFonts w:ascii="Helvetica Neue" w:eastAsia="Times New Roman" w:hAnsi="Helvetica Neue" w:cs="Times New Roman"/>
+          <w:color w:val="2D3B45"/>
+        </w:rPr>
+        <w:t xml:space="preserve"> Flow of Kafka?</w:t>
+      </w:r>
+    </w:p>
+    <w:p>
+      <w:pPr>
+        <w:ind w:firstLine="720"/>
+        <w:rPr>
+          <w:rFonts w:ascii="Helvetica Neue" w:eastAsia="Times New Roman" w:hAnsi="Helvetica Neue" w:cs="Times New Roman"/>
+          <w:color w:val="2D3B45"/>
+          <w:shd w:val="clear" w:color="auto" w:fill="FFFFFF"/>
+        </w:rPr>
+      </w:pPr>
+      <w:r>
+        <w:rPr>
+          <w:rFonts w:ascii="Helvetica Neue" w:eastAsia="Times New Roman" w:hAnsi="Helvetica Neue" w:cs="Times New Roman"/>
+          <w:color w:val="2D3B45"/>
+        </w:rPr>
+        <w:br/>
+      </w:r>
+      <w:r>
+        <w:rPr>
+          <w:rFonts w:ascii="Helvetica Neue" w:eastAsia="Times New Roman" w:hAnsi="Helvetica Neue" w:cs="Times New Roman"/>
+          <w:color w:val="2D3B45"/>
+          <w:shd w:val="clear" w:color="auto" w:fill="FFFFFF"/>
+        </w:rPr>
+        <w:t>Evaluation</w:t>
+      </w:r>
+    </w:p>
+    <w:p>
+      <w:pPr>
+        <w:ind w:firstLine="720"/>
+        <w:rPr>
+          <w:rFonts w:ascii="Helvetica Neue" w:eastAsia="Times New Roman" w:hAnsi="Helvetica Neue" w:cs="Times New Roman"/>
+          <w:color w:val="2D3B45"/>
+        </w:rPr>
+      </w:pPr>
+      <w:r>
+        <w:rPr>
+          <w:rFonts w:ascii="Helvetica Neue" w:eastAsia="Times New Roman" w:hAnsi="Helvetica Neue" w:cs="Times New Roman"/>
+          <w:color w:val="2D3B45"/>
+        </w:rPr>
+        <w:t>How well did this work?</w:t>
+      </w:r>
+    </w:p>
+    <w:p>
+      <w:pPr>
+        <w:ind w:firstLine="720"/>
+        <w:rPr>
+          <w:rFonts w:ascii="Helvetica Neue" w:eastAsia="Times New Roman" w:hAnsi="Helvetica Neue" w:cs="Times New Roman"/>
+          <w:color w:val="2D3B45"/>
+        </w:rPr>
+      </w:pPr>
+      <w:r>
+        <w:rPr>
+          <w:rFonts w:ascii="Helvetica Neue" w:eastAsia="Times New Roman" w:hAnsi="Helvetica Neue" w:cs="Times New Roman"/>
+          <w:color w:val="2D3B45"/>
+        </w:rPr>
+        <w:t>Improvements?</w:t>
+      </w:r>
+    </w:p>
+    <w:p>
+      <w:pPr>
+        <w:ind w:firstLine="720"/>
+        <w:rPr>
+          <w:rFonts w:ascii="Helvetica Neue" w:eastAsia="Times New Roman" w:hAnsi="Helvetica Neue" w:cs="Times New Roman"/>
+          <w:color w:val="2D3B45"/>
+          <w:highlight w:val="yellow"/>
+          <w:shd w:val="clear" w:color="auto" w:fill="FFFFFF"/>
+        </w:rPr>
+      </w:pPr>
+      <w:r>
+        <w:rPr>
+          <w:rFonts w:ascii="Helvetica Neue" w:eastAsia="Times New Roman" w:hAnsi="Helvetica Neue" w:cs="Times New Roman"/>
+          <w:color w:val="2D3B45"/>
+        </w:rPr>
+        <w:br/>
+      </w:r>
+      <w:r>
+        <w:rPr>
+          <w:rFonts w:ascii="Helvetica Neue" w:eastAsia="Times New Roman" w:hAnsi="Helvetica Neue" w:cs="Times New Roman"/>
+          <w:color w:val="2D3B45"/>
+          <w:highlight w:val="yellow"/>
+          <w:shd w:val="clear" w:color="auto" w:fill="FFFFFF"/>
+        </w:rPr>
+        <w:t>Related work</w:t>
+      </w:r>
+      <w:r>
+        <w:rPr>
+          <w:rFonts w:ascii="Helvetica Neue" w:eastAsia="Times New Roman" w:hAnsi="Helvetica Neue" w:cs="Times New Roman"/>
+          <w:color w:val="2D3B45"/>
+          <w:highlight w:val="yellow"/>
+          <w:shd w:val="clear" w:color="auto" w:fill="FFFFFF"/>
+        </w:rPr>
+        <w:t xml:space="preserve"> - Howie</w:t>
+      </w:r>
+    </w:p>
+    <w:p>
+      <w:pPr>
+        <w:ind w:firstLine="720"/>
+        <w:rPr>
+          <w:rFonts w:ascii="Helvetica Neue" w:eastAsia="Times New Roman" w:hAnsi="Helvetica Neue" w:cs="Times New Roman"/>
+          <w:color w:val="2D3B45"/>
+          <w:highlight w:val="yellow"/>
+          <w:shd w:val="clear" w:color="auto" w:fill="FFFFFF"/>
+        </w:rPr>
+      </w:pPr>
+      <w:r>
+        <w:rPr>
+          <w:rFonts w:ascii="Helvetica Neue" w:eastAsia="Times New Roman" w:hAnsi="Helvetica Neue" w:cs="Times New Roman"/>
+          <w:color w:val="2D3B45"/>
+          <w:highlight w:val="yellow"/>
+          <w:shd w:val="clear" w:color="auto" w:fill="FFFFFF"/>
+        </w:rPr>
+        <w:t>Confluent</w:t>
+      </w:r>
+    </w:p>
+    <w:p>
+      <w:pPr>
+        <w:ind w:firstLine="720"/>
+        <w:rPr>
+          <w:rFonts w:ascii="Helvetica Neue" w:eastAsia="Times New Roman" w:hAnsi="Helvetica Neue" w:cs="Times New Roman"/>
+          <w:color w:val="2D3B45"/>
+          <w:shd w:val="clear" w:color="auto" w:fill="FFFFFF"/>
+        </w:rPr>
+      </w:pPr>
+      <w:r>
+        <w:rPr>
+          <w:rFonts w:ascii="Helvetica Neue" w:eastAsia="Times New Roman" w:hAnsi="Helvetica Neue" w:cs="Times New Roman"/>
+          <w:color w:val="2D3B45"/>
+          <w:highlight w:val="yellow"/>
+          <w:shd w:val="clear" w:color="auto" w:fill="FFFFFF"/>
+        </w:rPr>
+        <w:t>Research Papers?</w:t>
+      </w:r>
+    </w:p>
+    <w:p>
+      <w:pPr>
+        <w:ind w:firstLine="720"/>
+        <w:rPr>
+          <w:rFonts w:ascii="Helvetica Neue" w:eastAsia="Times New Roman" w:hAnsi="Helvetica Neue" w:cs="Times New Roman"/>
+          <w:color w:val="2D3B45"/>
+          <w:shd w:val="clear" w:color="auto" w:fill="FFFFFF"/>
+        </w:rPr>
+      </w:pPr>
+      <w:r>
+        <w:rPr>
+          <w:rFonts w:ascii="Helvetica Neue" w:eastAsia="Times New Roman" w:hAnsi="Helvetica Neue" w:cs="Times New Roman"/>
+          <w:color w:val="2D3B45"/>
+        </w:rPr>
+        <w:br/>
+      </w:r>
+      <w:r>
+        <w:rPr>
+          <w:rFonts w:ascii="Helvetica Neue" w:eastAsia="Times New Roman" w:hAnsi="Helvetica Neue" w:cs="Times New Roman"/>
+          <w:color w:val="2D3B45"/>
+          <w:shd w:val="clear" w:color="auto" w:fill="FFFFFF"/>
+        </w:rPr>
+        <w:t>Conclusion</w:t>
+      </w:r>
+    </w:p>
+    <w:p>
+      <w:pPr>
+        <w:rPr>
+          <w:rFonts w:ascii="Helvetica Neue" w:eastAsia="Times New Roman" w:hAnsi="Helvetica Neue" w:cs="Times New Roman"/>
+          <w:color w:val="2D3B45"/>
+          <w:shd w:val="clear" w:color="auto" w:fill="FFFFFF"/>
+        </w:rPr>
+      </w:pPr>
+      <w:r>
+        <w:rPr>
+          <w:rFonts w:ascii="Helvetica Neue" w:eastAsia="Times New Roman" w:hAnsi="Helvetica Neue" w:cs="Times New Roman"/>
+          <w:color w:val="2D3B45"/>
+          <w:shd w:val="clear" w:color="auto" w:fill="FFFFFF"/>
+        </w:rPr>
+        <w:lastRenderedPageBreak/>
+        <w:tab/>
+      </w:r>
     </w:p>
     <w:p>
       <w:pPr>
@@ -1850,7 +1946,7 @@
 </file>
 
 <file path=customXml/itemProps1.xml><?xml version="1.0" encoding="utf-8"?>
-<ds:datastoreItem xmlns:ds="http://schemas.openxmlformats.org/officeDocument/2006/customXml" ds:itemID="{D5BC3C6E-A3EE-594F-B741-D2452D56F81E}">
+<ds:datastoreItem xmlns:ds="http://schemas.openxmlformats.org/officeDocument/2006/customXml" ds:itemID="{4F223460-1C59-314F-8FC7-102D01DEF175}">
   <ds:schemaRefs>
     <ds:schemaRef ds:uri="http://schemas.openxmlformats.org/officeDocument/2006/bibliography"/>
   </ds:schemaRefs>

</xml_diff>